<commit_message>
made changes on t value
</commit_message>
<xml_diff>
--- a/papers/correlational analysis/report.docx
+++ b/papers/correlational analysis/report.docx
@@ -65,8 +65,6 @@
           <w:lang w:val="en-GB"/>
         </w:rPr>
       </w:pPr>
-      <w:bookmarkStart w:id="0" w:name="_GoBack"/>
-      <w:bookmarkEnd w:id="0"/>
     </w:p>
     <w:p>
       <w:pPr>
@@ -136,9 +134,9 @@
       </w:pPr>
       <w:r>
         <w:rPr>
-          <w:sz w:val="24"/>
-          <w:szCs w:val="24"/>
-          <w:lang w:val="en-GB"/>
+          <w:noProof/>
+          <w:sz w:val="24"/>
+          <w:szCs w:val="24"/>
         </w:rPr>
         <w:drawing>
           <wp:inline distT="0" distB="0" distL="0" distR="0" wp14:anchorId="107847AF" wp14:editId="73ABB759">
@@ -208,9 +206,9 @@
       </w:pPr>
       <w:r>
         <w:rPr>
-          <w:sz w:val="24"/>
-          <w:szCs w:val="24"/>
-          <w:lang w:val="en-GB"/>
+          <w:noProof/>
+          <w:sz w:val="24"/>
+          <w:szCs w:val="24"/>
         </w:rPr>
         <w:drawing>
           <wp:inline distT="0" distB="0" distL="0" distR="0" wp14:anchorId="33E6D07C" wp14:editId="3C897EA4">
@@ -679,9 +677,9 @@
       </w:pPr>
       <w:r>
         <w:rPr>
-          <w:sz w:val="24"/>
-          <w:szCs w:val="24"/>
-          <w:lang w:val="en-GB"/>
+          <w:noProof/>
+          <w:sz w:val="24"/>
+          <w:szCs w:val="24"/>
         </w:rPr>
         <w:drawing>
           <wp:inline distT="0" distB="0" distL="0" distR="0" wp14:anchorId="281440CD" wp14:editId="2D7B8836">
@@ -741,9 +739,9 @@
       </w:pPr>
       <w:r>
         <w:rPr>
-          <w:sz w:val="24"/>
-          <w:szCs w:val="24"/>
-          <w:lang w:val="en-GB"/>
+          <w:noProof/>
+          <w:sz w:val="24"/>
+          <w:szCs w:val="24"/>
         </w:rPr>
         <w:drawing>
           <wp:inline distT="0" distB="0" distL="0" distR="0" wp14:anchorId="3846F8A9" wp14:editId="19BF0D73">
@@ -786,16 +784,6 @@
       <w:pPr>
         <w:jc w:val="both"/>
         <w:rPr>
-          <w:sz w:val="24"/>
-          <w:szCs w:val="24"/>
-          <w:lang w:val="en-GB"/>
-        </w:rPr>
-      </w:pPr>
-    </w:p>
-    <w:p>
-      <w:pPr>
-        <w:jc w:val="both"/>
-        <w:rPr>
           <w:b/>
           <w:sz w:val="24"/>
           <w:szCs w:val="24"/>
@@ -809,6 +797,110 @@
           <w:szCs w:val="24"/>
           <w:lang w:val="en-GB"/>
         </w:rPr>
+        <w:t>Summary of the correlation model</w:t>
+      </w:r>
+    </w:p>
+    <w:p>
+      <w:pPr>
+        <w:jc w:val="both"/>
+        <w:rPr>
+          <w:sz w:val="24"/>
+          <w:szCs w:val="24"/>
+          <w:lang w:val="en-GB"/>
+        </w:rPr>
+      </w:pPr>
+    </w:p>
+    <w:p>
+      <w:pPr>
+        <w:jc w:val="both"/>
+        <w:rPr>
+          <w:sz w:val="24"/>
+          <w:szCs w:val="24"/>
+          <w:lang w:val="en-GB"/>
+        </w:rPr>
+      </w:pPr>
+      <w:r>
+        <w:rPr>
+          <w:sz w:val="24"/>
+          <w:szCs w:val="24"/>
+          <w:lang w:val="en-GB"/>
+        </w:rPr>
+        <w:drawing>
+          <wp:inline distT="0" distB="0" distL="0" distR="0" wp14:anchorId="7C9FFDAA" wp14:editId="12C0886B">
+            <wp:extent cx="3267075" cy="1419225"/>
+            <wp:effectExtent l="0" t="0" r="0" b="9525"/>
+            <wp:docPr id="5" name="Picture 5"/>
+            <wp:cNvGraphicFramePr>
+              <a:graphicFrameLocks xmlns:a="http://schemas.openxmlformats.org/drawingml/2006/main" noChangeAspect="1"/>
+            </wp:cNvGraphicFramePr>
+            <a:graphic xmlns:a="http://schemas.openxmlformats.org/drawingml/2006/main">
+              <a:graphicData uri="http://schemas.openxmlformats.org/drawingml/2006/picture">
+                <pic:pic xmlns:pic="http://schemas.openxmlformats.org/drawingml/2006/picture">
+                  <pic:nvPicPr>
+                    <pic:cNvPr id="1" name=""/>
+                    <pic:cNvPicPr/>
+                  </pic:nvPicPr>
+                  <pic:blipFill>
+                    <a:blip r:embed="rId9"/>
+                    <a:stretch>
+                      <a:fillRect/>
+                    </a:stretch>
+                  </pic:blipFill>
+                  <pic:spPr>
+                    <a:xfrm>
+                      <a:off x="0" y="0"/>
+                      <a:ext cx="3267532" cy="1419424"/>
+                    </a:xfrm>
+                    <a:prstGeom prst="rect">
+                      <a:avLst/>
+                    </a:prstGeom>
+                  </pic:spPr>
+                </pic:pic>
+              </a:graphicData>
+            </a:graphic>
+          </wp:inline>
+        </w:drawing>
+      </w:r>
+      <w:bookmarkStart w:id="0" w:name="_GoBack"/>
+      <w:bookmarkEnd w:id="0"/>
+    </w:p>
+    <w:p>
+      <w:pPr>
+        <w:jc w:val="both"/>
+        <w:rPr>
+          <w:sz w:val="24"/>
+          <w:szCs w:val="24"/>
+          <w:lang w:val="en-GB"/>
+        </w:rPr>
+      </w:pPr>
+    </w:p>
+    <w:p>
+      <w:pPr>
+        <w:jc w:val="both"/>
+        <w:rPr>
+          <w:sz w:val="24"/>
+          <w:szCs w:val="24"/>
+          <w:lang w:val="en-GB"/>
+        </w:rPr>
+      </w:pPr>
+    </w:p>
+    <w:p>
+      <w:pPr>
+        <w:jc w:val="both"/>
+        <w:rPr>
+          <w:b/>
+          <w:sz w:val="24"/>
+          <w:szCs w:val="24"/>
+          <w:lang w:val="en-GB"/>
+        </w:rPr>
+      </w:pPr>
+      <w:r>
+        <w:rPr>
+          <w:b/>
+          <w:sz w:val="24"/>
+          <w:szCs w:val="24"/>
+          <w:lang w:val="en-GB"/>
+        </w:rPr>
         <w:t>Discussion</w:t>
       </w:r>
     </w:p>
@@ -971,17 +1063,727 @@
           <w:szCs w:val="24"/>
           <w:lang w:val="en-GB"/>
         </w:rPr>
-        <w:t xml:space="preserve">the correlation  coefficient  value gives –0.081, which is  weaker  from 1; this can be interpreted to mean that there is no relationship between gender and social distance. I.e. if gender changes, this does not affect the social distance of the participant. Additionally, if we establish a line of best fit from the </w:t>
-      </w:r>
-      <w:r>
-        <w:rPr>
-          <w:sz w:val="24"/>
-          <w:szCs w:val="24"/>
-          <w:lang w:val="en-GB"/>
-        </w:rPr>
-        <w:lastRenderedPageBreak/>
-        <w:t>data, it establishes no uniform movement of the data or objective being established, so we can conclude that gender does not affect the social distance of the participant.</w:t>
-      </w:r>
+        <w:t>the correlation  coefficient  value gives –0.081, which is  weaker  from 1; this can be interpreted to mean that there is no relationship between gender and social distance. I.e. if gender changes, this does not affect the social distance of the participant. Additionally, if we establish a line of best fit from the data, it establishes no uniform movement of the data or objective being established, so we can conclude that gender does not affect the social distance of the participant.</w:t>
+      </w:r>
+    </w:p>
+    <w:p>
+      <w:pPr>
+        <w:jc w:val="both"/>
+        <w:rPr>
+          <w:sz w:val="24"/>
+          <w:szCs w:val="24"/>
+          <w:lang w:val="en-GB"/>
+        </w:rPr>
+      </w:pPr>
+      <w:r>
+        <w:rPr>
+          <w:sz w:val="24"/>
+          <w:szCs w:val="24"/>
+          <w:lang w:val="en-GB"/>
+        </w:rPr>
+        <w:t xml:space="preserve">Further analysis done based on as a sample dataset distribution of 215 </w:t>
+      </w:r>
+      <w:r>
+        <w:rPr>
+          <w:sz w:val="24"/>
+          <w:szCs w:val="24"/>
+          <w:lang w:val="en-GB"/>
+        </w:rPr>
+        <w:t>entities</w:t>
+      </w:r>
+      <w:r>
+        <w:rPr>
+          <w:sz w:val="24"/>
+          <w:szCs w:val="24"/>
+          <w:lang w:val="en-GB"/>
+        </w:rPr>
+        <w:t xml:space="preserve"> in the</w:t>
+      </w:r>
+      <w:r>
+        <w:rPr>
+          <w:sz w:val="24"/>
+          <w:szCs w:val="24"/>
+          <w:lang w:val="en-GB"/>
+        </w:rPr>
+        <w:t xml:space="preserve"> population</w:t>
+      </w:r>
+      <w:r>
+        <w:rPr>
+          <w:sz w:val="24"/>
+          <w:szCs w:val="24"/>
+          <w:lang w:val="en-GB"/>
+        </w:rPr>
+        <w:t xml:space="preserve"> </w:t>
+      </w:r>
+      <w:r>
+        <w:rPr>
+          <w:sz w:val="24"/>
+          <w:szCs w:val="24"/>
+          <w:lang w:val="en-GB"/>
+        </w:rPr>
+        <w:t>compared</w:t>
+      </w:r>
+      <w:r>
+        <w:rPr>
+          <w:sz w:val="24"/>
+          <w:szCs w:val="24"/>
+          <w:lang w:val="en-GB"/>
+        </w:rPr>
+        <w:t xml:space="preserve"> </w:t>
+      </w:r>
+      <w:r>
+        <w:rPr>
+          <w:sz w:val="24"/>
+          <w:szCs w:val="24"/>
+          <w:lang w:val="en-GB"/>
+        </w:rPr>
+        <w:t xml:space="preserve">age and the </w:t>
+      </w:r>
+      <w:r>
+        <w:rPr>
+          <w:sz w:val="24"/>
+          <w:szCs w:val="24"/>
+          <w:lang w:val="en-GB"/>
+        </w:rPr>
+        <w:t>social</w:t>
+      </w:r>
+      <w:r>
+        <w:rPr>
+          <w:sz w:val="24"/>
+          <w:szCs w:val="24"/>
+          <w:lang w:val="en-GB"/>
+        </w:rPr>
+        <w:t xml:space="preserve"> distance </w:t>
+      </w:r>
+      <w:r>
+        <w:rPr>
+          <w:sz w:val="24"/>
+          <w:szCs w:val="24"/>
+          <w:lang w:val="en-GB"/>
+        </w:rPr>
+        <w:t>between</w:t>
+      </w:r>
+      <w:r>
+        <w:rPr>
+          <w:sz w:val="24"/>
+          <w:szCs w:val="24"/>
+          <w:lang w:val="en-GB"/>
+        </w:rPr>
+        <w:t xml:space="preserve"> the </w:t>
+      </w:r>
+      <w:r>
+        <w:rPr>
+          <w:sz w:val="24"/>
+          <w:szCs w:val="24"/>
+          <w:lang w:val="en-GB"/>
+        </w:rPr>
+        <w:t>participants</w:t>
+      </w:r>
+      <w:r>
+        <w:rPr>
+          <w:sz w:val="24"/>
+          <w:szCs w:val="24"/>
+          <w:lang w:val="en-GB"/>
+        </w:rPr>
+        <w:t xml:space="preserve">. </w:t>
+      </w:r>
+      <w:r>
+        <w:rPr>
+          <w:sz w:val="24"/>
+          <w:szCs w:val="24"/>
+          <w:lang w:val="en-GB"/>
+        </w:rPr>
+        <w:t>The relationship established</w:t>
+      </w:r>
+      <w:r>
+        <w:rPr>
+          <w:sz w:val="24"/>
+          <w:szCs w:val="24"/>
+          <w:lang w:val="en-GB"/>
+        </w:rPr>
+        <w:t xml:space="preserve"> relationship between values as follows;</w:t>
+      </w:r>
+    </w:p>
+    <w:p>
+      <w:pPr>
+        <w:jc w:val="both"/>
+        <w:rPr>
+          <w:sz w:val="24"/>
+          <w:szCs w:val="24"/>
+          <w:lang w:val="en-GB"/>
+        </w:rPr>
+      </w:pPr>
+      <w:r>
+        <w:rPr>
+          <w:sz w:val="24"/>
+          <w:szCs w:val="24"/>
+          <w:lang w:val="en-GB"/>
+        </w:rPr>
+        <w:t xml:space="preserve">T value of less than </w:t>
+      </w:r>
+      <w:r>
+        <w:rPr>
+          <w:i/>
+          <w:sz w:val="24"/>
+          <w:szCs w:val="24"/>
+          <w:lang w:val="en-GB"/>
+        </w:rPr>
+        <w:t>0.0000.</w:t>
+      </w:r>
+      <w:r>
+        <w:rPr>
+          <w:sz w:val="24"/>
+          <w:szCs w:val="24"/>
+          <w:lang w:val="en-GB"/>
+        </w:rPr>
+        <w:t xml:space="preserve"> </w:t>
+      </w:r>
+      <w:r>
+        <w:rPr>
+          <w:sz w:val="24"/>
+          <w:szCs w:val="24"/>
+          <w:lang w:val="en-GB"/>
+        </w:rPr>
+        <w:t>Showing</w:t>
+      </w:r>
+      <w:r>
+        <w:rPr>
+          <w:sz w:val="24"/>
+          <w:szCs w:val="24"/>
+          <w:lang w:val="en-GB"/>
+        </w:rPr>
+        <w:t xml:space="preserve"> a greater </w:t>
+      </w:r>
+      <w:r>
+        <w:rPr>
+          <w:sz w:val="24"/>
+          <w:szCs w:val="24"/>
+          <w:lang w:val="en-GB"/>
+        </w:rPr>
+        <w:t>difference</w:t>
+      </w:r>
+      <w:r>
+        <w:rPr>
+          <w:sz w:val="24"/>
+          <w:szCs w:val="24"/>
+          <w:lang w:val="en-GB"/>
+        </w:rPr>
+        <w:t xml:space="preserve"> from the </w:t>
+      </w:r>
+      <w:r>
+        <w:rPr>
+          <w:sz w:val="24"/>
+          <w:szCs w:val="24"/>
+          <w:lang w:val="en-GB"/>
+        </w:rPr>
+        <w:t xml:space="preserve">objected null </w:t>
+      </w:r>
+      <w:r>
+        <w:rPr>
+          <w:sz w:val="24"/>
+          <w:szCs w:val="24"/>
+          <w:lang w:val="en-GB"/>
+        </w:rPr>
+        <w:t>hypotheses</w:t>
+      </w:r>
+      <w:r>
+        <w:rPr>
+          <w:sz w:val="24"/>
+          <w:szCs w:val="24"/>
+          <w:lang w:val="en-GB"/>
+        </w:rPr>
+        <w:t xml:space="preserve"> </w:t>
+      </w:r>
+      <w:r>
+        <w:rPr>
+          <w:sz w:val="24"/>
+          <w:szCs w:val="24"/>
+          <w:lang w:val="en-GB"/>
+        </w:rPr>
+        <w:t>earlier</w:t>
+      </w:r>
+      <w:r>
+        <w:rPr>
+          <w:sz w:val="24"/>
+          <w:szCs w:val="24"/>
+          <w:lang w:val="en-GB"/>
+        </w:rPr>
+        <w:t xml:space="preserve"> discussed in the chapter, this is just </w:t>
+      </w:r>
+      <w:r>
+        <w:rPr>
+          <w:sz w:val="24"/>
+          <w:szCs w:val="24"/>
+          <w:lang w:val="en-GB"/>
+        </w:rPr>
+        <w:t>to highlight</w:t>
+      </w:r>
+      <w:r>
+        <w:rPr>
+          <w:sz w:val="24"/>
+          <w:szCs w:val="24"/>
+          <w:lang w:val="en-GB"/>
+        </w:rPr>
+        <w:t xml:space="preserve"> that the </w:t>
+      </w:r>
+      <w:r>
+        <w:rPr>
+          <w:sz w:val="24"/>
+          <w:szCs w:val="24"/>
+          <w:lang w:val="en-GB"/>
+        </w:rPr>
+        <w:t>two</w:t>
+      </w:r>
+      <w:r>
+        <w:rPr>
+          <w:sz w:val="24"/>
+          <w:szCs w:val="24"/>
+          <w:lang w:val="en-GB"/>
+        </w:rPr>
+        <w:t xml:space="preserve"> variables </w:t>
+      </w:r>
+      <w:r>
+        <w:rPr>
+          <w:sz w:val="24"/>
+          <w:szCs w:val="24"/>
+          <w:lang w:val="en-GB"/>
+        </w:rPr>
+        <w:t>against</w:t>
+      </w:r>
+      <w:r>
+        <w:rPr>
+          <w:sz w:val="24"/>
+          <w:szCs w:val="24"/>
+          <w:lang w:val="en-GB"/>
+        </w:rPr>
+        <w:t xml:space="preserve"> confirm greater </w:t>
+      </w:r>
+      <w:r>
+        <w:rPr>
+          <w:sz w:val="24"/>
+          <w:szCs w:val="24"/>
+          <w:lang w:val="en-GB"/>
+        </w:rPr>
+        <w:t xml:space="preserve">none linear </w:t>
+      </w:r>
+      <w:r>
+        <w:rPr>
+          <w:sz w:val="24"/>
+          <w:szCs w:val="24"/>
+          <w:lang w:val="en-GB"/>
+        </w:rPr>
+        <w:t>relation</w:t>
+      </w:r>
+      <w:r>
+        <w:rPr>
+          <w:sz w:val="24"/>
+          <w:szCs w:val="24"/>
+          <w:lang w:val="en-GB"/>
+        </w:rPr>
+        <w:t xml:space="preserve"> </w:t>
+      </w:r>
+      <w:r>
+        <w:rPr>
+          <w:sz w:val="24"/>
+          <w:szCs w:val="24"/>
+          <w:lang w:val="en-GB"/>
+        </w:rPr>
+        <w:t>among</w:t>
+      </w:r>
+      <w:r>
+        <w:rPr>
+          <w:sz w:val="24"/>
+          <w:szCs w:val="24"/>
+          <w:lang w:val="en-GB"/>
+        </w:rPr>
+        <w:t xml:space="preserve"> each other.</w:t>
+      </w:r>
+    </w:p>
+    <w:p>
+      <w:pPr>
+        <w:jc w:val="both"/>
+        <w:rPr>
+          <w:sz w:val="24"/>
+          <w:szCs w:val="24"/>
+          <w:lang w:val="en-GB"/>
+        </w:rPr>
+      </w:pPr>
+      <w:r>
+        <w:rPr>
+          <w:sz w:val="24"/>
+          <w:szCs w:val="24"/>
+          <w:lang w:val="en-GB"/>
+        </w:rPr>
+        <w:t xml:space="preserve">The standard deviation output from this sample of 215 indicated that </w:t>
+      </w:r>
+      <w:r>
+        <w:rPr>
+          <w:sz w:val="24"/>
+          <w:szCs w:val="24"/>
+          <w:lang w:val="en-GB"/>
+        </w:rPr>
+        <w:t>a value of 5.478</w:t>
+      </w:r>
+      <w:r>
+        <w:rPr>
+          <w:sz w:val="24"/>
+          <w:szCs w:val="24"/>
+          <w:lang w:val="en-GB"/>
+        </w:rPr>
+        <w:t xml:space="preserve"> was established</w:t>
+      </w:r>
+      <w:r>
+        <w:rPr>
+          <w:sz w:val="24"/>
+          <w:szCs w:val="24"/>
+          <w:lang w:val="en-GB"/>
+        </w:rPr>
+        <w:t>; if we</w:t>
+      </w:r>
+      <w:r>
+        <w:rPr>
+          <w:sz w:val="24"/>
+          <w:szCs w:val="24"/>
+          <w:lang w:val="en-GB"/>
+        </w:rPr>
+        <w:t xml:space="preserve"> </w:t>
+      </w:r>
+      <w:r>
+        <w:rPr>
+          <w:sz w:val="24"/>
+          <w:szCs w:val="24"/>
+          <w:lang w:val="en-GB"/>
+        </w:rPr>
+        <w:t>extrapolate</w:t>
+      </w:r>
+      <w:r>
+        <w:rPr>
+          <w:sz w:val="24"/>
+          <w:szCs w:val="24"/>
+          <w:lang w:val="en-GB"/>
+        </w:rPr>
+        <w:t xml:space="preserve"> this </w:t>
+      </w:r>
+      <w:r>
+        <w:rPr>
+          <w:sz w:val="24"/>
+          <w:szCs w:val="24"/>
+          <w:lang w:val="en-GB"/>
+        </w:rPr>
+        <w:t>against</w:t>
+      </w:r>
+      <w:r>
+        <w:rPr>
+          <w:sz w:val="24"/>
+          <w:szCs w:val="24"/>
+          <w:lang w:val="en-GB"/>
+        </w:rPr>
+        <w:t xml:space="preserve"> an </w:t>
+      </w:r>
+      <w:r>
+        <w:rPr>
+          <w:sz w:val="24"/>
+          <w:szCs w:val="24"/>
+          <w:lang w:val="en-GB"/>
+        </w:rPr>
+        <w:t>inferential</w:t>
+      </w:r>
+      <w:r>
+        <w:rPr>
+          <w:sz w:val="24"/>
+          <w:szCs w:val="24"/>
+          <w:lang w:val="en-GB"/>
+        </w:rPr>
+        <w:t xml:space="preserve"> value of 1.0, this further </w:t>
+      </w:r>
+      <w:r>
+        <w:rPr>
+          <w:sz w:val="24"/>
+          <w:szCs w:val="24"/>
+          <w:lang w:val="en-GB"/>
+        </w:rPr>
+        <w:t>establishes</w:t>
+      </w:r>
+      <w:r>
+        <w:rPr>
+          <w:sz w:val="24"/>
+          <w:szCs w:val="24"/>
+          <w:lang w:val="en-GB"/>
+        </w:rPr>
+        <w:t xml:space="preserve"> that</w:t>
+      </w:r>
+      <w:r>
+        <w:rPr>
+          <w:sz w:val="24"/>
+          <w:szCs w:val="24"/>
+          <w:lang w:val="en-GB"/>
+        </w:rPr>
+        <w:t xml:space="preserve"> that their data point relationship among these two are </w:t>
+      </w:r>
+      <w:r>
+        <w:rPr>
+          <w:sz w:val="24"/>
+          <w:szCs w:val="24"/>
+          <w:lang w:val="en-GB"/>
+        </w:rPr>
+        <w:t>widely spread out and none, is</w:t>
+      </w:r>
+      <w:r>
+        <w:rPr>
+          <w:sz w:val="24"/>
+          <w:szCs w:val="24"/>
+          <w:lang w:val="en-GB"/>
+        </w:rPr>
+        <w:t xml:space="preserve"> a causative agent of the </w:t>
+      </w:r>
+      <w:r>
+        <w:rPr>
+          <w:sz w:val="24"/>
+          <w:szCs w:val="24"/>
+          <w:lang w:val="en-GB"/>
+        </w:rPr>
+        <w:t>other. Further</w:t>
+      </w:r>
+      <w:r>
+        <w:rPr>
+          <w:sz w:val="24"/>
+          <w:szCs w:val="24"/>
+          <w:lang w:val="en-GB"/>
+        </w:rPr>
+        <w:t xml:space="preserve"> Z score value derived as -0.34 indicates a </w:t>
+      </w:r>
+      <w:r>
+        <w:rPr>
+          <w:sz w:val="24"/>
+          <w:szCs w:val="24"/>
+          <w:lang w:val="en-GB"/>
+        </w:rPr>
+        <w:t>reflection</w:t>
+      </w:r>
+      <w:r>
+        <w:rPr>
+          <w:sz w:val="24"/>
+          <w:szCs w:val="24"/>
+          <w:lang w:val="en-GB"/>
+        </w:rPr>
+        <w:t xml:space="preserve"> further </w:t>
+      </w:r>
+      <w:r>
+        <w:rPr>
+          <w:sz w:val="24"/>
+          <w:szCs w:val="24"/>
+          <w:lang w:val="en-GB"/>
+        </w:rPr>
+        <w:t>away</w:t>
+      </w:r>
+      <w:r>
+        <w:rPr>
+          <w:sz w:val="24"/>
+          <w:szCs w:val="24"/>
+          <w:lang w:val="en-GB"/>
+        </w:rPr>
+        <w:t xml:space="preserve"> from the mean score value </w:t>
+      </w:r>
+      <w:r>
+        <w:rPr>
+          <w:sz w:val="24"/>
+          <w:szCs w:val="24"/>
+          <w:lang w:val="en-GB"/>
+        </w:rPr>
+        <w:t>derived</w:t>
+      </w:r>
+      <w:r>
+        <w:rPr>
+          <w:sz w:val="24"/>
+          <w:szCs w:val="24"/>
+          <w:lang w:val="en-GB"/>
+        </w:rPr>
+        <w:t xml:space="preserve"> from the same dataset.</w:t>
+      </w:r>
+      <w:r>
+        <w:rPr>
+          <w:sz w:val="24"/>
+          <w:szCs w:val="24"/>
+          <w:lang w:val="en-GB"/>
+        </w:rPr>
+        <w:t xml:space="preserve"> </w:t>
+      </w:r>
+      <w:r>
+        <w:rPr>
+          <w:sz w:val="24"/>
+          <w:szCs w:val="24"/>
+          <w:lang w:val="en-GB"/>
+        </w:rPr>
+        <w:t>Inferentially</w:t>
+      </w:r>
+      <w:r>
+        <w:rPr>
+          <w:sz w:val="24"/>
+          <w:szCs w:val="24"/>
+          <w:lang w:val="en-GB"/>
+        </w:rPr>
+        <w:t xml:space="preserve"> from sample mean of </w:t>
+      </w:r>
+      <w:r>
+        <w:rPr>
+          <w:sz w:val="24"/>
+          <w:szCs w:val="24"/>
+          <w:lang w:val="en-GB"/>
+        </w:rPr>
+        <w:t xml:space="preserve">12.88, the </w:t>
+      </w:r>
+      <w:r>
+        <w:rPr>
+          <w:sz w:val="24"/>
+          <w:szCs w:val="24"/>
+          <w:lang w:val="en-GB"/>
+        </w:rPr>
+        <w:t xml:space="preserve">margin </w:t>
+      </w:r>
+      <w:r>
+        <w:rPr>
+          <w:sz w:val="24"/>
+          <w:szCs w:val="24"/>
+          <w:lang w:val="en-GB"/>
+        </w:rPr>
+        <w:t>of error scored at -0.12, what this means</w:t>
+      </w:r>
+      <w:r>
+        <w:rPr>
+          <w:sz w:val="24"/>
+          <w:szCs w:val="24"/>
+          <w:lang w:val="en-GB"/>
+        </w:rPr>
+        <w:t xml:space="preserve"> is</w:t>
+      </w:r>
+      <w:r>
+        <w:rPr>
+          <w:sz w:val="24"/>
+          <w:szCs w:val="24"/>
+          <w:lang w:val="en-GB"/>
+        </w:rPr>
+        <w:t xml:space="preserve"> that the margin of error </w:t>
+      </w:r>
+      <w:r>
+        <w:rPr>
+          <w:sz w:val="24"/>
+          <w:szCs w:val="24"/>
+          <w:lang w:val="en-GB"/>
+        </w:rPr>
+        <w:t>boundary is lightly significant</w:t>
+      </w:r>
+      <w:r>
+        <w:rPr>
+          <w:sz w:val="24"/>
+          <w:szCs w:val="24"/>
+          <w:lang w:val="en-GB"/>
+        </w:rPr>
+        <w:t xml:space="preserve"> to the </w:t>
+      </w:r>
+      <w:r>
+        <w:rPr>
+          <w:sz w:val="24"/>
+          <w:szCs w:val="24"/>
+          <w:lang w:val="en-GB"/>
+        </w:rPr>
+        <w:t>researcher</w:t>
+      </w:r>
+      <w:r>
+        <w:rPr>
+          <w:sz w:val="24"/>
+          <w:szCs w:val="24"/>
+          <w:lang w:val="en-GB"/>
+        </w:rPr>
+        <w:t xml:space="preserve">, revealing a </w:t>
+      </w:r>
+      <w:r>
+        <w:rPr>
+          <w:sz w:val="24"/>
+          <w:szCs w:val="24"/>
+          <w:lang w:val="en-GB"/>
+        </w:rPr>
+        <w:t xml:space="preserve">near to less correlation between the given two </w:t>
+      </w:r>
+      <w:r>
+        <w:rPr>
+          <w:sz w:val="24"/>
+          <w:szCs w:val="24"/>
+          <w:lang w:val="en-GB"/>
+        </w:rPr>
+        <w:t>datasets</w:t>
+      </w:r>
+      <w:r>
+        <w:rPr>
+          <w:sz w:val="24"/>
+          <w:szCs w:val="24"/>
+          <w:lang w:val="en-GB"/>
+        </w:rPr>
+        <w:t xml:space="preserve">, </w:t>
+      </w:r>
+      <w:r>
+        <w:rPr>
+          <w:sz w:val="24"/>
+          <w:szCs w:val="24"/>
+          <w:lang w:val="en-GB"/>
+        </w:rPr>
+        <w:t>i.e.</w:t>
+      </w:r>
+      <w:r>
+        <w:rPr>
+          <w:sz w:val="24"/>
+          <w:szCs w:val="24"/>
+          <w:lang w:val="en-GB"/>
+        </w:rPr>
+        <w:t xml:space="preserve"> considering </w:t>
+      </w:r>
+      <w:r>
+        <w:rPr>
+          <w:sz w:val="24"/>
+          <w:szCs w:val="24"/>
+          <w:lang w:val="en-GB"/>
+        </w:rPr>
+        <w:t>age and the social distance.</w:t>
+      </w:r>
+    </w:p>
+    <w:p>
+      <w:pPr>
+        <w:jc w:val="both"/>
+        <w:rPr>
+          <w:sz w:val="24"/>
+          <w:szCs w:val="24"/>
+          <w:lang w:val="en-GB"/>
+        </w:rPr>
+      </w:pPr>
+    </w:p>
+    <w:p>
+      <w:pPr>
+        <w:jc w:val="both"/>
+        <w:rPr>
+          <w:sz w:val="24"/>
+          <w:szCs w:val="24"/>
+          <w:lang w:val="en-GB"/>
+        </w:rPr>
+      </w:pPr>
+    </w:p>
+    <w:p>
+      <w:pPr>
+        <w:jc w:val="both"/>
+        <w:rPr>
+          <w:sz w:val="24"/>
+          <w:szCs w:val="24"/>
+          <w:lang w:val="en-GB"/>
+        </w:rPr>
+      </w:pPr>
+    </w:p>
+    <w:p>
+      <w:pPr>
+        <w:jc w:val="both"/>
+        <w:rPr>
+          <w:sz w:val="24"/>
+          <w:szCs w:val="24"/>
+          <w:lang w:val="en-GB"/>
+        </w:rPr>
+      </w:pPr>
     </w:p>
     <w:p>
       <w:pPr>
@@ -1751,7 +2553,7 @@
 </file>
 
 <file path=customXml/itemProps1.xml><?xml version="1.0" encoding="utf-8"?>
-<ds:datastoreItem xmlns:ds="http://schemas.openxmlformats.org/officeDocument/2006/customXml" ds:itemID="{EB1D86E5-9B9B-490F-835B-F58BFE94A6F4}">
+<ds:datastoreItem xmlns:ds="http://schemas.openxmlformats.org/officeDocument/2006/customXml" ds:itemID="{5FC87968-791A-4558-98E6-6A36B346CB89}">
   <ds:schemaRefs>
     <ds:schemaRef ds:uri="http://schemas.openxmlformats.org/officeDocument/2006/bibliography"/>
   </ds:schemaRefs>

</xml_diff>